<commit_message>
Added basic paragraph properties container
</commit_message>
<xml_diff>
--- a/spec/fixtures/basic.docx
+++ b/spec/fixtures/basic.docx
@@ -28,7 +28,50 @@
       </w:pPr>
       <w:r>
         <w:rPr/>
-        <w:t>Vestibulum nec diam suscipit, tempus sapien eget, semper ipsum. Cras at viverra dui, at aliquet est. Class aptent taciti sociosqu ad litora torquent per conubia nostra, per inceptos himenaeos. Vestibulum ante ipsum primis in faucibus orci luctus et ultrices posuere cubilia Curae; Integer vel tortor purus. Vestibulum aliquet dapibus quam sit amet bibendum. Quisque tincidunt magna id nisi fringilla luctus. Etiam sapien nunc, consectetur sed consequat eget, porttitor eu lectus. Morbi dictum nunc justo, eget mattis odio sagittis sagittis. In egestas sagittis felis sollicitudin mattis. Nulla posuere lacus augue, sit amet consequat lectus vestibulum a. Donec cursus ante id est pharetra, condimentum vehicula lacus dictum. Donec a malesuada magna, vel mollis arcu. Duis bibendum a mi vitae ultrices.</w:t>
+        <w:tab/>
+        <w:t xml:space="preserve">Vestibulum </w:t>
+      </w:r>
+      <w:r>
+        <w:rPr>
+          <w:b/>
+          <w:bCs/>
+        </w:rPr>
+        <w:t>nec diam</w:t>
+      </w:r>
+      <w:r>
+        <w:rPr/>
+        <w:t xml:space="preserve"> suscipit, </w:t>
+      </w:r>
+      <w:r>
+        <w:rPr>
+          <w:i/>
+          <w:iCs/>
+        </w:rPr>
+        <w:t xml:space="preserve">tempus sapien eget, </w:t>
+      </w:r>
+      <w:r>
+        <w:rPr>
+          <w:b/>
+          <w:bCs/>
+          <w:i/>
+          <w:iCs/>
+        </w:rPr>
+        <w:t>semper</w:t>
+      </w:r>
+      <w:r>
+        <w:rPr>
+          <w:i/>
+          <w:iCs/>
+        </w:rPr>
+        <w:t xml:space="preserve"> ipsum</w:t>
+      </w:r>
+      <w:r>
+        <w:rPr/>
+        <w:t xml:space="preserve">. </w:t>
+        <w:br/>
+        <w:t>Cras at viverra dui, at aliquet est.</w:t>
+        <w:tab/>
+        <w:t>Class aptent taciti sociosqu ad litora torquent per conubia nostra, per inceptos himenaeos. Vestibulum ante ipsum primis in faucibus orci luctus et ultrices posuere cubilia Curae; Integer vel tortor purus. Vestibulum aliquet dapibus quam sit amet bibendum. Quisque tincidunt magna id nisi fringilla luctus. Etiam sapien nunc, consectetur sed consequat eget, porttitor eu lectus. Morbi dictum nunc justo, eget mattis odio sagittis sagittis. In egestas sagittis felis sollicitudin mattis. Nulla posuere lacus augue, sit amet consequat lectus vestibulum a. Donec cursus ante id est pharetra, condimentum vehicula lacus dictum. Donec a malesuada magna, vel mollis arcu. Duis bibendum a mi vitae ultrices.</w:t>
       </w:r>
     </w:p>
     <w:p>
@@ -95,6 +138,7 @@
       <w:pgNumType w:fmt="decimal"/>
       <w:formProt w:val="false"/>
       <w:textDirection w:val="lrTb"/>
+      <w:docGrid w:charSpace="0" w:linePitch="240" w:type="default"/>
     </w:sectPr>
   </w:body>
 </w:document>
@@ -111,7 +155,7 @@
     </w:pPr>
     <w:rPr>
       <w:rFonts w:ascii="Times New Roman" w:cs="Arial Unicode MS" w:eastAsia="Arial Unicode MS" w:hAnsi="Times New Roman"/>
-      <w:color w:val="auto"/>
+      <w:color w:val="00000A"/>
       <w:sz w:val="24"/>
       <w:szCs w:val="24"/>
       <w:lang w:bidi="hi-IN" w:eastAsia="zh-CN" w:val="en-ZA"/>

</xml_diff>

<commit_message>
Added support for paragraph runs
</commit_message>
<xml_diff>
--- a/spec/fixtures/basic.docx
+++ b/spec/fixtures/basic.docx
@@ -71,7 +71,26 @@
         <w:br/>
         <w:t>Cras at viverra dui, at aliquet est.</w:t>
         <w:tab/>
-        <w:t>Class aptent taciti sociosqu ad litora torquent per conubia nostra, per inceptos himenaeos. Vestibulum ante ipsum primis in faucibus orci luctus et ultrices posuere cubilia Curae; Integer vel tortor purus. Vestibulum aliquet dapibus quam sit amet bibendum. Quisque tincidunt magna id nisi fringilla luctus. Etiam sapien nunc, consectetur sed consequat eget, porttitor eu lectus. Morbi dictum nunc justo, eget mattis odio sagittis sagittis. In egestas sagittis felis sollicitudin mattis. Nulla posuere lacus augue, sit amet consequat lectus vestibulum a. Donec cursus ante id est pharetra, condimentum vehicula lacus dictum. Donec a malesuada magna, vel mollis arcu. Duis bibendum a mi vitae ultrices.</w:t>
+        <w:t>Class aptent taciti sociosqu ad litora torquent per conubia nostra, per inceptos himenaeos.</w:t>
+      </w:r>
+    </w:p>
+    <w:p>
+      <w:pPr>
+        <w:pStyle w:val="style0"/>
+        <w:rPr/>
+      </w:pPr>
+      <w:r>
+        <w:rPr/>
+      </w:r>
+    </w:p>
+    <w:p>
+      <w:pPr>
+        <w:pStyle w:val="style0"/>
+        <w:rPr/>
+      </w:pPr>
+      <w:r>
+        <w:rPr/>
+        <w:t>Vestibulum ante ipsum primis in faucibus orci luctus et ultrices posuere cubilia Curae; Integer vel tortor purus. Vestibulum aliquet dapibus quam sit amet bibendum. Quisque tincidunt magna id nisi fringilla luctus. Etiam sapien nunc, consectetur sed consequat eget, porttitor eu lectus. Morbi dictum nunc justo, eget mattis odio sagittis sagittis. In egestas sagittis felis sollicitudin mattis. Nulla posuere lacus augue, sit amet consequat lectus vestibulum a. Donec cursus ante id est pharetra, condimentum vehicula lacus dictum. Donec a malesuada magna, vel mollis arcu. Duis bibendum a mi vitae ultrices.</w:t>
       </w:r>
     </w:p>
     <w:p>

</xml_diff>